<commit_message>
Added some more details in method and next steps
</commit_message>
<xml_diff>
--- a/Milestone - 3.docx
+++ b/Milestone - 3.docx
@@ -8,7 +8,7 @@
           <w:docPartGallery w:val="Cover Pages"/>
           <w:docPartUnique w:val="true"/>
         </w:docPartObj>
-        <w:id w:val="297597001"/>
+        <w:id w:val="1257546545"/>
       </w:sdtPr>
       <w:sdtContent>
         <w:p>
@@ -47,7 +47,7 @@
                     <wp:positionV relativeFrom="page">
                       <wp:posOffset>452120</wp:posOffset>
                     </wp:positionV>
-                    <wp:extent cx="6858635" cy="7068820"/>
+                    <wp:extent cx="6859270" cy="7069455"/>
                     <wp:effectExtent l="0" t="0" r="0" b="0"/>
                     <wp:wrapNone/>
                     <wp:docPr id="1" name="Group 125"/>
@@ -58,7 +58,7 @@
                           <wpg:grpSpPr>
                             <a:xfrm>
                               <a:off x="0" y="0"/>
-                              <a:ext cx="6858000" cy="7068240"/>
+                              <a:ext cx="6858720" cy="7068960"/>
                             </a:xfrm>
                           </wpg:grpSpPr>
                           <wps:wsp>
@@ -66,7 +66,7 @@
                             <wps:spPr>
                               <a:xfrm>
                                 <a:off x="0" y="0"/>
-                                <a:ext cx="6853680" cy="7068240"/>
+                                <a:ext cx="6854040" cy="7068960"/>
                               </a:xfrm>
                               <a:custGeom>
                                 <a:avLst/>
@@ -148,7 +148,7 @@
                                       <w:iCs w:val="false"/>
                                       <w:smallCaps w:val="false"/>
                                       <w:caps w:val="false"/>
-                                      <w:rFonts w:ascii="Calibri Light" w:hAnsi="Calibri Light"/>
+                                      <w:rFonts w:asciiTheme="minorHAnsi" w:cstheme="minorBidi" w:eastAsiaTheme="minorHAnsi" w:hAnsiTheme="minorHAnsi" w:ascii="Calibri Light" w:hAnsi="Calibri Light"/>
                                       <w:color w:val="FFFFFF"/>
                                     </w:rPr>
                                     <w:t>USED CAR PRICE PREDICTION</w:t>
@@ -164,8 +164,8 @@
                             <wps:cNvSpPr/>
                             <wps:spPr>
                               <a:xfrm>
-                                <a:off x="1080720" y="6238800"/>
-                                <a:ext cx="5777280" cy="666000"/>
+                                <a:off x="1080720" y="6240240"/>
+                                <a:ext cx="5778000" cy="665640"/>
                               </a:xfrm>
                               <a:custGeom>
                                 <a:avLst/>
@@ -236,7 +236,7 @@
               </mc:Choice>
               <mc:Fallback>
                 <w:pict>
-                  <v:group id="shape_0" alt="Group 125" style="position:absolute;margin-left:-36pt;margin-top:35.6pt;width:540pt;height:556.55pt" coordorigin="-720,712" coordsize="10800,11131"/>
+                  <v:group id="shape_0" alt="Group 125" style="position:absolute;margin-left:-36.05pt;margin-top:35.6pt;width:540.05pt;height:556.6pt" coordorigin="-721,712" coordsize="10801,11132"/>
                 </w:pict>
               </mc:Fallback>
             </mc:AlternateContent>
@@ -348,7 +348,7 @@
                 <w:pict>
                   <v:rect id="shape_0" ID="Rectangle 130" fillcolor="#4472c4" stroked="f" style="position:absolute;margin-left:417.9pt;margin-top:18.2pt;width:50pt;height:80.5pt;mso-wrap-style:square;v-text-anchor:bottom;mso-position-horizontal:right;mso-position-horizontal-relative:margin;mso-position-vertical-relative:page" wp14:anchorId="69CA5CBC">
                     <v:fill o:detectmouseclick="t" type="solid" color2="#bb8d3b"/>
-                    <v:stroke color="#3465a4" weight="12600" joinstyle="miter" endcap="flat"/>
+                    <v:stroke color="#3465a4" weight="12600" joinstyle="round" endcap="flat"/>
                     <v:textbox>
                       <w:txbxContent>
                         <w:p>
@@ -460,22 +460,15 @@
                                     <w:szCs w:val="24"/>
                                   </w:rPr>
                                 </w:pPr>
-                                <w:sdt>
-                                  <w:sdtPr>
-                                    <w:alias w:val="Author"/>
-                                  </w:sdtPr>
-                                  <w:sdtContent>
-                                    <w:r>
-                                      <w:rPr>
-                                        <w:caps/>
-                                        <w:color w:val="5B9BD5" w:themeColor="accent5"/>
-                                        <w:sz w:val="24"/>
-                                        <w:szCs w:val="24"/>
-                                      </w:rPr>
-                                      <w:t>Satish Agrawal, SANJAY JARAS</w:t>
-                                    </w:r>
-                                  </w:sdtContent>
-                                </w:sdt>
+                                <w:r>
+                                  <w:rPr>
+                                    <w:caps/>
+                                    <w:color w:val="5B9BD5" w:themeColor="accent5"/>
+                                    <w:sz w:val="24"/>
+                                    <w:szCs w:val="24"/>
+                                  </w:rPr>
+                                  <w:t>Satish Agrawal, SANJAY JARAS</w:t>
+                                </w:r>
                               </w:p>
                             </w:txbxContent>
                           </wps:txbx>
@@ -509,24 +502,15 @@
                               <w:szCs w:val="24"/>
                             </w:rPr>
                           </w:pPr>
-                          <w:sdt>
-                            <w:sdtPr>
-                              <w:text/>
-                              <w:dataBinding w:prefixMappings="xmlns:ns0='http://purl.org/dc/elements/1.1/' xmlns:ns1='http://schemas.openxmlformats.org/package/2006/metadata/core-properties' " w:xpath="/ns1:coreProperties[1]/ns0:creator[1]" w:storeItemID="{6C3C8BC8-F283-45AE-878A-BAB7291924A1}"/>
-                              <w:alias w:val="Author"/>
-                            </w:sdtPr>
-                            <w:sdtContent>
-                              <w:r>
-                                <w:rPr>
-                                  <w:caps/>
-                                  <w:color w:val="5B9BD5" w:themeColor="accent5"/>
-                                  <w:sz w:val="24"/>
-                                  <w:szCs w:val="24"/>
-                                </w:rPr>
-                                <w:t>Satish Agrawal, SANJAY JARAS</w:t>
-                              </w:r>
-                            </w:sdtContent>
-                          </w:sdt>
+                          <w:r>
+                            <w:rPr>
+                              <w:caps/>
+                              <w:color w:val="5B9BD5" w:themeColor="accent5"/>
+                              <w:sz w:val="24"/>
+                              <w:szCs w:val="24"/>
+                            </w:rPr>
+                            <w:t>Satish Agrawal, SANJAY JARAS</w:t>
+                          </w:r>
                         </w:p>
                       </w:txbxContent>
                     </v:textbox>
@@ -590,22 +574,15 @@
                                     <w:szCs w:val="18"/>
                                   </w:rPr>
                                 </w:pPr>
-                                <w:sdt>
-                                  <w:sdtPr>
-                                    <w:alias w:val="Company"/>
-                                  </w:sdtPr>
-                                  <w:sdtContent>
-                                    <w:r>
-                                      <w:rPr>
-                                        <w:caps/>
-                                        <w:color w:val="7F7F7F" w:themeColor="text1" w:themeTint="80"/>
-                                        <w:sz w:val="18"/>
-                                        <w:szCs w:val="18"/>
-                                      </w:rPr>
-                                      <w:t>BELlevue university</w:t>
-                                    </w:r>
-                                  </w:sdtContent>
-                                </w:sdt>
+                                <w:r>
+                                  <w:rPr>
+                                    <w:caps/>
+                                    <w:color w:val="7F7F7F" w:themeColor="text1" w:themeTint="80"/>
+                                    <w:sz w:val="18"/>
+                                    <w:szCs w:val="18"/>
+                                  </w:rPr>
+                                  <w:t>BELlevue university</w:t>
+                                </w:r>
                               </w:p>
                             </w:txbxContent>
                           </wps:txbx>
@@ -637,24 +614,15 @@
                               <w:szCs w:val="18"/>
                             </w:rPr>
                           </w:pPr>
-                          <w:sdt>
-                            <w:sdtPr>
-                              <w:text/>
-                              <w:dataBinding w:prefixMappings="xmlns:ns0='http://schemas.openxmlformats.org/officeDocument/2006/extended-properties' " w:xpath="/ns0:Properties[1]/ns0:Company[1]" w:storeItemID="{6668398D-A668-4E3E-A5EB-62B293D839F1}"/>
-                              <w:alias w:val="Company"/>
-                            </w:sdtPr>
-                            <w:sdtContent>
-                              <w:r>
-                                <w:rPr>
-                                  <w:caps/>
-                                  <w:color w:val="7F7F7F" w:themeColor="text1" w:themeTint="80"/>
-                                  <w:sz w:val="18"/>
-                                  <w:szCs w:val="18"/>
-                                </w:rPr>
-                                <w:t>BELlevue university</w:t>
-                              </w:r>
-                            </w:sdtContent>
-                          </w:sdt>
+                          <w:r>
+                            <w:rPr>
+                              <w:caps/>
+                              <w:color w:val="7F7F7F" w:themeColor="text1" w:themeTint="80"/>
+                              <w:sz w:val="18"/>
+                              <w:szCs w:val="18"/>
+                            </w:rPr>
+                            <w:t>BELlevue university</w:t>
+                          </w:r>
                         </w:p>
                       </w:txbxContent>
                     </v:textbox>
@@ -832,7 +800,112 @@
               <w:sz w:val="24"/>
               <w:szCs w:val="24"/>
             </w:rPr>
-            <w:t xml:space="preserve">. This data set has more than 450k records and 25 attributes for each record. We are training a supervised learning model, price being the target variable. We are dropping few columns from the get-go thinking those may not correlate as much (or at all) to contribute to the price of the used car. We dropped unique listing id, image URL, listing URL, region URL, VIN and description. It is apparent that these columns do not have direct correlation with the target variable. As part of data cleansing process, we looked at the distribution of the listing year column. We dropped extreme values like anything less than 1995 and more than 2020. We also removed the outliers from the odometer readings and the final price. As part of feature engineering we have added a new column for the age of the car at the time of listing. The values for the age are derived from the car year and date of listing. We found that distribution of the age for the data set is right skewed distribution with single peak. </w:t>
+            <w:t xml:space="preserve">. This data set has more than 450k records and 25 attributes for each record. We are training a supervised learning model, price being the target variable. </w:t>
+          </w:r>
+          <w:r>
+            <w:rPr>
+              <w:rFonts w:ascii="Cambria" w:hAnsi="Cambria"/>
+              <w:sz w:val="24"/>
+              <w:szCs w:val="24"/>
+            </w:rPr>
+            <w:t xml:space="preserve">We </w:t>
+          </w:r>
+          <w:r>
+            <w:rPr>
+              <w:rFonts w:eastAsia="Calibri" w:cs="" w:ascii="Cambria" w:hAnsi="Cambria" w:cstheme="minorBidi" w:eastAsiaTheme="minorHAnsi"/>
+              <w:color w:val="auto"/>
+              <w:kern w:val="0"/>
+              <w:sz w:val="24"/>
+              <w:szCs w:val="24"/>
+              <w:lang w:val="en-US" w:eastAsia="en-US" w:bidi="ar-SA"/>
+            </w:rPr>
+            <w:t>have split our data into training set and test to avoid test data getting used in imputation and training.</w:t>
+          </w:r>
+          <w:r>
+            <w:rPr>
+              <w:rFonts w:ascii="Cambria" w:hAnsi="Cambria"/>
+              <w:sz w:val="24"/>
+              <w:szCs w:val="24"/>
+            </w:rPr>
+            <w:t xml:space="preserve"> </w:t>
+          </w:r>
+          <w:r>
+            <w:rPr>
+              <w:rFonts w:ascii="Cambria" w:hAnsi="Cambria"/>
+              <w:sz w:val="24"/>
+              <w:szCs w:val="24"/>
+            </w:rPr>
+            <w:t xml:space="preserve">We are dropping few columns from the get-go thinking those may not correlate as much (or at all) to contribute to the price of the used car. We dropped unique listing id, image URL, listing URL, region URL, VIN and description. It is apparent that these columns do not have direct correlation with the target variable. As part of data cleansing process, we looked at the distribution of the listing year column. We dropped extreme values like anything less than 1995 and more than 2020. We also removed the outliers from the odometer readings and the final price. As part of feature engineering we have added a new column for the age of the car at the time of listing. The value for the age </w:t>
+          </w:r>
+          <w:r>
+            <w:rPr>
+              <w:rFonts w:eastAsia="Calibri" w:cs="" w:ascii="Cambria" w:hAnsi="Cambria" w:cstheme="minorBidi" w:eastAsiaTheme="minorHAnsi"/>
+              <w:color w:val="auto"/>
+              <w:kern w:val="0"/>
+              <w:sz w:val="24"/>
+              <w:szCs w:val="24"/>
+              <w:lang w:val="en-US" w:eastAsia="en-US" w:bidi="ar-SA"/>
+            </w:rPr>
+            <w:t>in month</w:t>
+          </w:r>
+          <w:r>
+            <w:rPr>
+              <w:rFonts w:ascii="Cambria" w:hAnsi="Cambria"/>
+              <w:sz w:val="24"/>
+              <w:szCs w:val="24"/>
+            </w:rPr>
+            <w:t xml:space="preserve"> derived from the </w:t>
+          </w:r>
+          <w:r>
+            <w:rPr>
+              <w:rFonts w:eastAsia="Calibri" w:cs="" w:ascii="Cambria" w:hAnsi="Cambria" w:cstheme="minorBidi" w:eastAsiaTheme="minorHAnsi"/>
+              <w:color w:val="auto"/>
+              <w:kern w:val="0"/>
+              <w:sz w:val="24"/>
+              <w:szCs w:val="24"/>
+              <w:lang w:val="en-US" w:eastAsia="en-US" w:bidi="ar-SA"/>
+            </w:rPr>
+            <w:t>model</w:t>
+          </w:r>
+          <w:r>
+            <w:rPr>
+              <w:rFonts w:ascii="Cambria" w:hAnsi="Cambria"/>
+              <w:sz w:val="24"/>
+              <w:szCs w:val="24"/>
+            </w:rPr>
+            <w:t xml:space="preserve"> year and </w:t>
+          </w:r>
+          <w:r>
+            <w:rPr>
+              <w:rFonts w:ascii="Cambria" w:hAnsi="Cambria"/>
+              <w:sz w:val="24"/>
+              <w:szCs w:val="24"/>
+            </w:rPr>
+            <w:t xml:space="preserve">the </w:t>
+          </w:r>
+          <w:r>
+            <w:rPr>
+              <w:rFonts w:ascii="Cambria" w:hAnsi="Cambria"/>
+              <w:sz w:val="24"/>
+              <w:szCs w:val="24"/>
+            </w:rPr>
+            <w:t xml:space="preserve">date of listing. </w:t>
+          </w:r>
+          <w:r>
+            <w:rPr>
+              <w:rFonts w:ascii="Cambria" w:hAnsi="Cambria"/>
+              <w:sz w:val="24"/>
+              <w:szCs w:val="24"/>
+            </w:rPr>
+            <w:t>For the model year month we considered September of model year minus one as most of the car manufacturers launch their next year car models in August/September of current year.</w:t>
+          </w:r>
+          <w:r>
+            <w:rPr>
+              <w:rFonts w:ascii="Cambria" w:hAnsi="Cambria"/>
+              <w:sz w:val="24"/>
+              <w:szCs w:val="24"/>
+            </w:rPr>
+            <w:t xml:space="preserve"> We found that distribution of the age for the data set is right skewed distribution with single peak. </w:t>
           </w:r>
         </w:p>
         <w:p>
@@ -870,7 +943,58 @@
               <w:sz w:val="24"/>
               <w:szCs w:val="24"/>
             </w:rPr>
-            <w:t xml:space="preserve">There are many categorical attributes in the data set which are key to our modeling project for price prediction, for example, manufacturer, model, cylinders (number of cylinders), title status, transmission (auto versus manual), fuel (type of fuel used) and few others. We one hot encoded all these columns to be able to train a model using these features. </w:t>
+            <w:t xml:space="preserve">There are many categorical attributes in the data set which are key to our modeling project for price prediction, for example, manufacturer, model, cylinders (number of cylinders), title status, transmission (auto versus manual), fuel (type of fuel used) and few others. We </w:t>
+          </w:r>
+          <w:r>
+            <w:rPr>
+              <w:rFonts w:ascii="Cambria" w:hAnsi="Cambria"/>
+              <w:sz w:val="24"/>
+              <w:szCs w:val="24"/>
+            </w:rPr>
+            <w:t>used</w:t>
+          </w:r>
+          <w:r>
+            <w:rPr>
+              <w:rFonts w:ascii="Cambria" w:hAnsi="Cambria"/>
+              <w:sz w:val="24"/>
+              <w:szCs w:val="24"/>
+            </w:rPr>
+            <w:t xml:space="preserve"> one hot encod</w:t>
+          </w:r>
+          <w:r>
+            <w:rPr>
+              <w:rFonts w:ascii="Cambria" w:hAnsi="Cambria"/>
+              <w:sz w:val="24"/>
+              <w:szCs w:val="24"/>
+            </w:rPr>
+            <w:t xml:space="preserve">ing to convert categorical columns into numerical columns to use with model training. We are also planning to use label encoding approach </w:t>
+          </w:r>
+          <w:r>
+            <w:rPr>
+              <w:rFonts w:eastAsia="Calibri" w:cs="" w:ascii="Cambria" w:hAnsi="Cambria" w:cstheme="minorBidi" w:eastAsiaTheme="minorHAnsi"/>
+              <w:color w:val="auto"/>
+              <w:kern w:val="0"/>
+              <w:sz w:val="24"/>
+              <w:szCs w:val="24"/>
+              <w:lang w:val="en-US" w:eastAsia="en-US" w:bidi="ar-SA"/>
+            </w:rPr>
+            <w:t xml:space="preserve">and compare the models. We are using skikit learn pipelines for all the steps so that we can reuse all these steps for test data. </w:t>
+          </w:r>
+          <w:r>
+            <w:rPr>
+              <w:rFonts w:ascii="Cambria" w:hAnsi="Cambria"/>
+              <w:sz w:val="24"/>
+              <w:szCs w:val="24"/>
+            </w:rPr>
+            <w:t xml:space="preserve"> </w:t>
+          </w:r>
+          <w:r>
+            <w:rPr>
+              <w:rFonts w:ascii="Cambria" w:hAnsi="Cambria"/>
+              <w:sz w:val="24"/>
+              <w:szCs w:val="24"/>
+            </w:rPr>
+            <w:t xml:space="preserve"> </w:t>
           </w:r>
         </w:p>
         <w:p>
@@ -887,14 +1011,10 @@
             </w:rPr>
           </w:pPr>
           <w:r>
-            <w:rPr>
-              <w:rFonts w:ascii="Cambria" w:hAnsi="Cambria"/>
-              <w:b/>
-              <w:bCs/>
-              <w:sz w:val="28"/>
-              <w:szCs w:val="28"/>
-            </w:rPr>
-            <w:t>Results</w:t>
+            <w:rPr/>
+          </w:r>
+          <w:r>
+            <w:br w:type="page"/>
           </w:r>
         </w:p>
         <w:p>
@@ -903,17 +1023,22 @@
             <w:spacing w:lineRule="auto" w:line="480"/>
             <w:rPr>
               <w:rFonts w:ascii="Cambria" w:hAnsi="Cambria"/>
-              <w:sz w:val="24"/>
-              <w:szCs w:val="24"/>
+              <w:b/>
+              <w:b/>
+              <w:bCs/>
+              <w:sz w:val="28"/>
+              <w:szCs w:val="28"/>
             </w:rPr>
           </w:pPr>
           <w:r>
             <w:rPr>
               <w:rFonts w:ascii="Cambria" w:hAnsi="Cambria"/>
-              <w:sz w:val="24"/>
-              <w:szCs w:val="24"/>
-            </w:rPr>
-            <w:t xml:space="preserve">We split the data set into train and test set using 80-20 split. We want to make sure that we have some unseen data set aside for the model the see how it performs. At this time of writing of this analysis, we have successfully trained a linear regression model using the data. We are seeing the R2 score of 87.2639% </w:t>
+              <w:b/>
+              <w:bCs/>
+              <w:sz w:val="28"/>
+              <w:szCs w:val="28"/>
+            </w:rPr>
+            <w:t>Results</w:t>
           </w:r>
         </w:p>
         <w:p>
@@ -932,6 +1057,15 @@
               <w:sz w:val="24"/>
               <w:szCs w:val="24"/>
             </w:rPr>
+            <w:t>We split the data set into train and test set using 80-20 split. We want to make sure that we have some unseen data set aside for the model the see how it performs. At this time of writing of this analysis, we have successfully trained a linear regression model using the data. We are seeing the R2 score of 87.2639%.</w:t>
+          </w:r>
+          <w:r>
+            <w:rPr>
+              <w:rFonts w:ascii="Cambria" w:hAnsi="Cambria"/>
+              <w:sz w:val="24"/>
+              <w:szCs w:val="24"/>
+            </w:rPr>
+            <w:t xml:space="preserve"> </w:t>
           </w:r>
         </w:p>
         <w:p>
@@ -940,6 +1074,24 @@
             <w:spacing w:lineRule="auto" w:line="480"/>
             <w:rPr>
               <w:rFonts w:ascii="Cambria" w:hAnsi="Cambria"/>
+              <w:sz w:val="24"/>
+              <w:szCs w:val="24"/>
+            </w:rPr>
+          </w:pPr>
+          <w:r>
+            <w:rPr>
+              <w:rFonts w:ascii="Cambria" w:hAnsi="Cambria"/>
+              <w:sz w:val="24"/>
+              <w:szCs w:val="24"/>
+            </w:rPr>
+          </w:r>
+        </w:p>
+        <w:p>
+          <w:pPr>
+            <w:pStyle w:val="Normal"/>
+            <w:spacing w:lineRule="auto" w:line="480"/>
+            <w:rPr>
+              <w:rFonts w:ascii="Cambria" w:hAnsi="Cambria"/>
               <w:b/>
               <w:b/>
               <w:bCs/>
@@ -974,7 +1126,23 @@
               <w:sz w:val="24"/>
               <w:szCs w:val="24"/>
             </w:rPr>
-            <w:t xml:space="preserve">The initial results at this point of time on the project seems to have acceptable accuracy to be able to predict the price for a used car given other attributes. We have spent enough time in handling missing values and outliers. Most of the attributes are now close to a normal distribution which is helping the predictability of the model. We are working towards tuning hyperparameters of the Linear regression model and come up with a better performing model. We also intend to train a few other models and to hyperparameter tuning and choose the best model for the problem. We are planning to use GridSearchCV and do an exhaustive training of multiple algorithms with multiple hyperparameters. </w:t>
+            <w:t xml:space="preserve">The initial results at this point of time on the project seems to have acceptable accuracy to be able to predict the price for a used car given other attributes. We have spent enough time in handling missing values and outliers. Most of the attributes are now close to a normal distribution which is helping the predictability of the model. </w:t>
+          </w:r>
+          <w:r>
+            <w:rPr>
+              <w:rFonts w:ascii="Cambria" w:hAnsi="Cambria"/>
+              <w:sz w:val="24"/>
+              <w:szCs w:val="24"/>
+            </w:rPr>
+            <w:t>Currently we imputed all data once however this approach seems to be wrong. So we will be splitting train and test data set before imputing so that same imputaion pipeline can be easily applied onto new test data in future.</w:t>
+          </w:r>
+          <w:r>
+            <w:rPr>
+              <w:rFonts w:ascii="Cambria" w:hAnsi="Cambria"/>
+              <w:sz w:val="24"/>
+              <w:szCs w:val="24"/>
+            </w:rPr>
+            <w:t xml:space="preserve"> We are working towards tuning hyper-parameters of the Linear regression model and come up with a better performing model. We also intend to train a few other models and to hyper-parameter tuning and choose the best model for the problem. We are planning to use GridSearchCV and do an exhaustive training of multiple algorithms with multiple hyper-parameters. </w:t>
           </w:r>
           <w:bookmarkStart w:id="0" w:name="_GoBack"/>
           <w:bookmarkEnd w:id="0"/>
@@ -1036,26 +1204,6 @@
             </w:rPr>
           </w:pPr>
           <w:r>
-            <w:rPr/>
-          </w:r>
-          <w:r>
-            <w:br w:type="page"/>
-          </w:r>
-        </w:p>
-        <w:p>
-          <w:pPr>
-            <w:pStyle w:val="Normal"/>
-            <w:spacing w:lineRule="auto" w:line="480"/>
-            <w:rPr>
-              <w:rFonts w:ascii="Cambria" w:hAnsi="Cambria"/>
-              <w:b/>
-              <w:b/>
-              <w:bCs/>
-              <w:sz w:val="28"/>
-              <w:szCs w:val="28"/>
-            </w:rPr>
-          </w:pPr>
-          <w:r>
             <w:rPr>
               <w:rFonts w:ascii="Cambria" w:hAnsi="Cambria"/>
               <w:b/>
@@ -1071,7 +1219,7 @@
             <w:pStyle w:val="Normal"/>
             <w:numPr>
               <w:ilvl w:val="0"/>
-              <w:numId w:val="1"/>
+              <w:numId w:val="2"/>
             </w:numPr>
             <w:spacing w:lineRule="auto" w:line="480"/>
             <w:rPr>
@@ -1088,17 +1236,7 @@
               <w:sz w:val="28"/>
               <w:szCs w:val="28"/>
             </w:rPr>
-            <w:t xml:space="preserve">Aurélien Géron – </w:t>
-          </w:r>
-          <w:r>
-            <w:rPr>
-              <w:rFonts w:ascii="Cambria" w:hAnsi="Cambria"/>
-              <w:b w:val="false"/>
-              <w:bCs w:val="false"/>
-              <w:sz w:val="28"/>
-              <w:szCs w:val="28"/>
-            </w:rPr>
-            <w:t>June 2019 - Hands-on Machine Learning with Scikit-Learn, Keras, and TensorFlow – O’Reilly Publication</w:t>
+            <w:t>Aurélien Géron – June 2019 - Hands-on Machine Learning with Scikit-Learn, Keras, and TensorFlow – O’Reilly Publication</w:t>
           </w:r>
         </w:p>
         <w:p>
@@ -1106,7 +1244,7 @@
             <w:pStyle w:val="Normal"/>
             <w:numPr>
               <w:ilvl w:val="0"/>
-              <w:numId w:val="1"/>
+              <w:numId w:val="2"/>
             </w:numPr>
             <w:spacing w:lineRule="auto" w:line="480"/>
             <w:rPr/>
@@ -1150,29 +1288,28 @@
             </w:rPr>
             <w:t xml:space="preserve"> </w:t>
           </w:r>
-          <w:hyperlink r:id="rId4">
-            <w:r>
-              <w:rPr>
-                <w:rStyle w:val="InternetLink"/>
-                <w:rFonts w:ascii="Cambria" w:hAnsi="Cambria"/>
-                <w:b w:val="false"/>
-                <w:bCs w:val="false"/>
-                <w:sz w:val="28"/>
-                <w:szCs w:val="28"/>
-              </w:rPr>
-              <w:t>https://towardsdatascience.com/used-car-price-prediction-using-machine-learning-e3be02d977b2</w:t>
-            </w:r>
-          </w:hyperlink>
+          <w:r>
+            <w:rPr>
+              <w:rStyle w:val="InternetLink"/>
+              <w:rFonts w:ascii="Cambria" w:hAnsi="Cambria"/>
+              <w:b w:val="false"/>
+              <w:bCs w:val="false"/>
+              <w:sz w:val="28"/>
+              <w:szCs w:val="28"/>
+            </w:rPr>
+            <w:t>https://towardsdatascience.com/used-car-price-prediction-using-machine-learning-e3be02d977b2</w:t>
+          </w:r>
         </w:p>
         <w:p>
           <w:pPr>
             <w:pStyle w:val="Normal"/>
             <w:numPr>
               <w:ilvl w:val="0"/>
-              <w:numId w:val="1"/>
+              <w:numId w:val="2"/>
             </w:numPr>
             <w:spacing w:lineRule="auto" w:line="480"/>
             <w:rPr>
+              <w:b w:val="false"/>
               <w:b w:val="false"/>
             </w:rPr>
           </w:pPr>
@@ -1186,7 +1323,7 @@
             </w:rPr>
             <w:t xml:space="preserve">Used car dataset - </w:t>
           </w:r>
-          <w:hyperlink r:id="rId5">
+          <w:hyperlink r:id="rId3">
             <w:r>
               <w:rPr>
                 <w:rStyle w:val="InternetLink"/>
@@ -1205,7 +1342,7 @@
             <w:pStyle w:val="Normal"/>
             <w:numPr>
               <w:ilvl w:val="0"/>
-              <w:numId w:val="1"/>
+              <w:numId w:val="2"/>
             </w:numPr>
             <w:spacing w:lineRule="auto" w:line="480"/>
             <w:rPr/>
@@ -1245,31 +1382,10 @@
             </w:rPr>
             <w:t xml:space="preserve">Predicting Used Car Prices with Machine Learning Techniques - </w:t>
           </w:r>
-          <w:hyperlink r:id="rId7">
-            <w:r>
-              <w:rPr>
-                <w:rStyle w:val="InternetLink"/>
-                <w:rFonts w:ascii="Cambria" w:hAnsi="Cambria"/>
-                <w:b w:val="false"/>
-                <w:bCs w:val="false"/>
-                <w:i w:val="false"/>
-                <w:caps w:val="false"/>
-                <w:smallCaps w:val="false"/>
-                <w:color w:val="292929"/>
-                <w:sz w:val="28"/>
-                <w:szCs w:val="28"/>
-              </w:rPr>
-              <w:t>https://towardsdatascience.com/predicting-used-car-prices-with-machine-learning-techniques-8a9d8313952</w:t>
-            </w:r>
-          </w:hyperlink>
-        </w:p>
-        <w:p>
-          <w:pPr>
-            <w:pStyle w:val="Normal"/>
-            <w:spacing w:lineRule="auto" w:line="480"/>
-            <w:rPr>
-              <w:rFonts w:ascii="Cambria" w:hAnsi="Cambria"/>
-              <w:b w:val="false"/>
+          <w:r>
+            <w:rPr>
+              <w:rStyle w:val="InternetLink"/>
+              <w:rFonts w:ascii="Cambria" w:hAnsi="Cambria"/>
               <w:b w:val="false"/>
               <w:bCs w:val="false"/>
               <w:i w:val="false"/>
@@ -1279,9 +1395,39 @@
               <w:sz w:val="28"/>
               <w:szCs w:val="28"/>
             </w:rPr>
+            <w:t>https://towardsdatascience.com/predicting-used-car-prices-with-machine-learning-techniques-8a9d8313952</w:t>
+          </w:r>
+        </w:p>
+        <w:p>
+          <w:pPr>
+            <w:pStyle w:val="Normal"/>
+            <w:spacing w:lineRule="auto" w:line="480"/>
+            <w:rPr>
+              <w:rFonts w:ascii="Cambria" w:hAnsi="Cambria"/>
+              <w:b w:val="false"/>
+              <w:b w:val="false"/>
+              <w:bCs w:val="false"/>
+              <w:i w:val="false"/>
+              <w:i w:val="false"/>
+              <w:caps w:val="false"/>
+              <w:smallCaps w:val="false"/>
+              <w:color w:val="292929"/>
+              <w:sz w:val="28"/>
+              <w:szCs w:val="28"/>
+            </w:rPr>
           </w:pPr>
           <w:r>
-            <w:rPr/>
+            <w:rPr>
+              <w:rFonts w:ascii="Cambria" w:hAnsi="Cambria"/>
+              <w:b w:val="false"/>
+              <w:bCs w:val="false"/>
+              <w:i w:val="false"/>
+              <w:caps w:val="false"/>
+              <w:smallCaps w:val="false"/>
+              <w:color w:val="292929"/>
+              <w:sz w:val="28"/>
+              <w:szCs w:val="28"/>
+            </w:rPr>
           </w:r>
         </w:p>
         <w:p>
@@ -1295,10 +1441,7 @@
             </w:rPr>
           </w:pPr>
           <w:r>
-            <w:rPr>
-              <w:b w:val="false"/>
-              <w:bCs w:val="false"/>
-            </w:rPr>
+            <w:rPr/>
           </w:r>
         </w:p>
       </w:sdtContent>
@@ -1320,6 +1463,127 @@
 <file path=word/numbering.xml><?xml version="1.0" encoding="utf-8"?>
 <w:numbering xmlns:w="http://schemas.openxmlformats.org/wordprocessingml/2006/main" xmlns:o="urn:schemas-microsoft-com:office:office" xmlns:r="http://schemas.openxmlformats.org/officeDocument/2006/relationships" xmlns:v="urn:schemas-microsoft-com:vml" xmlns:mc="http://schemas.openxmlformats.org/markup-compatibility/2006" xmlns:w14="http://schemas.microsoft.com/office/word/2010/wordml" mc:Ignorable="w14">
   <w:abstractNum w:abstractNumId="1">
+    <w:lvl w:ilvl="0">
+      <w:start w:val="1"/>
+      <w:pStyle w:val="Heading1"/>
+      <w:numFmt w:val="none"/>
+      <w:suff w:val="nothing"/>
+      <w:lvlText w:val=""/>
+      <w:lvlJc w:val="left"/>
+      <w:pPr>
+        <w:tabs>
+          <w:tab w:val="num" w:pos="0"/>
+        </w:tabs>
+        <w:ind w:left="0" w:hanging="0"/>
+      </w:pPr>
+    </w:lvl>
+    <w:lvl w:ilvl="1">
+      <w:start w:val="1"/>
+      <w:numFmt w:val="none"/>
+      <w:suff w:val="nothing"/>
+      <w:lvlText w:val=""/>
+      <w:lvlJc w:val="left"/>
+      <w:pPr>
+        <w:tabs>
+          <w:tab w:val="num" w:pos="0"/>
+        </w:tabs>
+        <w:ind w:left="0" w:hanging="0"/>
+      </w:pPr>
+    </w:lvl>
+    <w:lvl w:ilvl="2">
+      <w:start w:val="1"/>
+      <w:numFmt w:val="none"/>
+      <w:suff w:val="nothing"/>
+      <w:lvlText w:val=""/>
+      <w:lvlJc w:val="left"/>
+      <w:pPr>
+        <w:tabs>
+          <w:tab w:val="num" w:pos="0"/>
+        </w:tabs>
+        <w:ind w:left="0" w:hanging="0"/>
+      </w:pPr>
+    </w:lvl>
+    <w:lvl w:ilvl="3">
+      <w:start w:val="1"/>
+      <w:pStyle w:val="Heading4"/>
+      <w:numFmt w:val="none"/>
+      <w:suff w:val="nothing"/>
+      <w:lvlText w:val=""/>
+      <w:lvlJc w:val="left"/>
+      <w:pPr>
+        <w:tabs>
+          <w:tab w:val="num" w:pos="0"/>
+        </w:tabs>
+        <w:ind w:left="0" w:hanging="0"/>
+      </w:pPr>
+    </w:lvl>
+    <w:lvl w:ilvl="4">
+      <w:start w:val="1"/>
+      <w:numFmt w:val="none"/>
+      <w:suff w:val="nothing"/>
+      <w:lvlText w:val=""/>
+      <w:lvlJc w:val="left"/>
+      <w:pPr>
+        <w:tabs>
+          <w:tab w:val="num" w:pos="0"/>
+        </w:tabs>
+        <w:ind w:left="0" w:hanging="0"/>
+      </w:pPr>
+    </w:lvl>
+    <w:lvl w:ilvl="5">
+      <w:start w:val="1"/>
+      <w:numFmt w:val="none"/>
+      <w:suff w:val="nothing"/>
+      <w:lvlText w:val=""/>
+      <w:lvlJc w:val="left"/>
+      <w:pPr>
+        <w:tabs>
+          <w:tab w:val="num" w:pos="0"/>
+        </w:tabs>
+        <w:ind w:left="0" w:hanging="0"/>
+      </w:pPr>
+    </w:lvl>
+    <w:lvl w:ilvl="6">
+      <w:start w:val="1"/>
+      <w:numFmt w:val="none"/>
+      <w:suff w:val="nothing"/>
+      <w:lvlText w:val=""/>
+      <w:lvlJc w:val="left"/>
+      <w:pPr>
+        <w:tabs>
+          <w:tab w:val="num" w:pos="0"/>
+        </w:tabs>
+        <w:ind w:left="0" w:hanging="0"/>
+      </w:pPr>
+    </w:lvl>
+    <w:lvl w:ilvl="7">
+      <w:start w:val="1"/>
+      <w:numFmt w:val="none"/>
+      <w:suff w:val="nothing"/>
+      <w:lvlText w:val=""/>
+      <w:lvlJc w:val="left"/>
+      <w:pPr>
+        <w:tabs>
+          <w:tab w:val="num" w:pos="0"/>
+        </w:tabs>
+        <w:ind w:left="0" w:hanging="0"/>
+      </w:pPr>
+    </w:lvl>
+    <w:lvl w:ilvl="8">
+      <w:start w:val="1"/>
+      <w:numFmt w:val="none"/>
+      <w:suff w:val="nothing"/>
+      <w:lvlText w:val=""/>
+      <w:lvlJc w:val="left"/>
+      <w:pPr>
+        <w:tabs>
+          <w:tab w:val="num" w:pos="0"/>
+        </w:tabs>
+        <w:ind w:left="0" w:hanging="0"/>
+      </w:pPr>
+    </w:lvl>
+  </w:abstractNum>
+  <w:abstractNum w:abstractNumId="2">
     <w:lvl w:ilvl="0">
       <w:start w:val="1"/>
       <w:numFmt w:val="bullet"/>
@@ -1454,127 +1718,6 @@
       <w:rPr>
         <w:rFonts w:ascii="OpenSymbol" w:hAnsi="OpenSymbol" w:cs="OpenSymbol" w:hint="default"/>
       </w:rPr>
-    </w:lvl>
-  </w:abstractNum>
-  <w:abstractNum w:abstractNumId="2">
-    <w:lvl w:ilvl="0">
-      <w:start w:val="1"/>
-      <w:pStyle w:val="Heading1"/>
-      <w:numFmt w:val="none"/>
-      <w:suff w:val="nothing"/>
-      <w:lvlText w:val=""/>
-      <w:lvlJc w:val="left"/>
-      <w:pPr>
-        <w:tabs>
-          <w:tab w:val="num" w:pos="0"/>
-        </w:tabs>
-        <w:ind w:left="0" w:hanging="0"/>
-      </w:pPr>
-    </w:lvl>
-    <w:lvl w:ilvl="1">
-      <w:start w:val="1"/>
-      <w:numFmt w:val="none"/>
-      <w:suff w:val="nothing"/>
-      <w:lvlText w:val=""/>
-      <w:lvlJc w:val="left"/>
-      <w:pPr>
-        <w:tabs>
-          <w:tab w:val="num" w:pos="0"/>
-        </w:tabs>
-        <w:ind w:left="0" w:hanging="0"/>
-      </w:pPr>
-    </w:lvl>
-    <w:lvl w:ilvl="2">
-      <w:start w:val="1"/>
-      <w:numFmt w:val="none"/>
-      <w:suff w:val="nothing"/>
-      <w:lvlText w:val=""/>
-      <w:lvlJc w:val="left"/>
-      <w:pPr>
-        <w:tabs>
-          <w:tab w:val="num" w:pos="0"/>
-        </w:tabs>
-        <w:ind w:left="0" w:hanging="0"/>
-      </w:pPr>
-    </w:lvl>
-    <w:lvl w:ilvl="3">
-      <w:start w:val="1"/>
-      <w:pStyle w:val="Heading4"/>
-      <w:numFmt w:val="none"/>
-      <w:suff w:val="nothing"/>
-      <w:lvlText w:val=""/>
-      <w:lvlJc w:val="left"/>
-      <w:pPr>
-        <w:tabs>
-          <w:tab w:val="num" w:pos="0"/>
-        </w:tabs>
-        <w:ind w:left="0" w:hanging="0"/>
-      </w:pPr>
-    </w:lvl>
-    <w:lvl w:ilvl="4">
-      <w:start w:val="1"/>
-      <w:numFmt w:val="none"/>
-      <w:suff w:val="nothing"/>
-      <w:lvlText w:val=""/>
-      <w:lvlJc w:val="left"/>
-      <w:pPr>
-        <w:tabs>
-          <w:tab w:val="num" w:pos="0"/>
-        </w:tabs>
-        <w:ind w:left="0" w:hanging="0"/>
-      </w:pPr>
-    </w:lvl>
-    <w:lvl w:ilvl="5">
-      <w:start w:val="1"/>
-      <w:numFmt w:val="none"/>
-      <w:suff w:val="nothing"/>
-      <w:lvlText w:val=""/>
-      <w:lvlJc w:val="left"/>
-      <w:pPr>
-        <w:tabs>
-          <w:tab w:val="num" w:pos="0"/>
-        </w:tabs>
-        <w:ind w:left="0" w:hanging="0"/>
-      </w:pPr>
-    </w:lvl>
-    <w:lvl w:ilvl="6">
-      <w:start w:val="1"/>
-      <w:numFmt w:val="none"/>
-      <w:suff w:val="nothing"/>
-      <w:lvlText w:val=""/>
-      <w:lvlJc w:val="left"/>
-      <w:pPr>
-        <w:tabs>
-          <w:tab w:val="num" w:pos="0"/>
-        </w:tabs>
-        <w:ind w:left="0" w:hanging="0"/>
-      </w:pPr>
-    </w:lvl>
-    <w:lvl w:ilvl="7">
-      <w:start w:val="1"/>
-      <w:numFmt w:val="none"/>
-      <w:suff w:val="nothing"/>
-      <w:lvlText w:val=""/>
-      <w:lvlJc w:val="left"/>
-      <w:pPr>
-        <w:tabs>
-          <w:tab w:val="num" w:pos="0"/>
-        </w:tabs>
-        <w:ind w:left="0" w:hanging="0"/>
-      </w:pPr>
-    </w:lvl>
-    <w:lvl w:ilvl="8">
-      <w:start w:val="1"/>
-      <w:numFmt w:val="none"/>
-      <w:suff w:val="nothing"/>
-      <w:lvlText w:val=""/>
-      <w:lvlJc w:val="left"/>
-      <w:pPr>
-        <w:tabs>
-          <w:tab w:val="num" w:pos="0"/>
-        </w:tabs>
-        <w:ind w:left="0" w:hanging="0"/>
-      </w:pPr>
     </w:lvl>
   </w:abstractNum>
   <w:num w:numId="1">
@@ -1986,6 +2129,7 @@
     <w:qFormat/>
     <w:pPr>
       <w:widowControl/>
+      <w:suppressAutoHyphens w:val="true"/>
       <w:bidi w:val="0"/>
       <w:spacing w:lineRule="auto" w:line="259" w:before="0" w:after="160"/>
       <w:jc w:val="left"/>
@@ -2005,6 +2149,10 @@
     <w:next w:val="TextBody"/>
     <w:qFormat/>
     <w:pPr>
+      <w:numPr>
+        <w:ilvl w:val="0"/>
+        <w:numId w:val="1"/>
+      </w:numPr>
       <w:spacing w:before="240" w:after="120"/>
       <w:outlineLvl w:val="0"/>
     </w:pPr>
@@ -2022,6 +2170,10 @@
     <w:next w:val="TextBody"/>
     <w:qFormat/>
     <w:pPr>
+      <w:numPr>
+        <w:ilvl w:val="3"/>
+        <w:numId w:val="1"/>
+      </w:numPr>
       <w:spacing w:before="120" w:after="120"/>
       <w:outlineLvl w:val="3"/>
     </w:pPr>
@@ -2137,12 +2289,13 @@
     <w:rsid w:val="006b6d80"/>
     <w:pPr>
       <w:widowControl/>
+      <w:suppressAutoHyphens w:val="true"/>
       <w:bidi w:val="0"/>
       <w:spacing w:lineRule="auto" w:line="240" w:before="0" w:after="0"/>
       <w:jc w:val="left"/>
     </w:pPr>
     <w:rPr>
-      <w:rFonts w:eastAsia="" w:eastAsiaTheme="minorEastAsia" w:ascii="Calibri" w:hAnsi="Calibri" w:cs=""/>
+      <w:rFonts w:ascii="Calibri" w:hAnsi="Calibri" w:eastAsia="" w:cs="" w:eastAsiaTheme="minorEastAsia"/>
       <w:color w:val="auto"/>
       <w:kern w:val="0"/>
       <w:sz w:val="22"/>

</xml_diff>